<commit_message>
i added a line
</commit_message>
<xml_diff>
--- a/SP2_report_template.docx
+++ b/SP2_report_template.docx
@@ -499,15 +499,7 @@
         <w:t xml:space="preserve">with </w:t>
       </w:r>
       <w:r>
-        <w:t xml:space="preserve">white 230 </w:t>
-      </w:r>
-      <w:proofErr w:type="spellStart"/>
-      <w:r>
-        <w:t>gsm</w:t>
-      </w:r>
-      <w:proofErr w:type="spellEnd"/>
-      <w:r>
-        <w:t xml:space="preserve">. </w:t>
+        <w:t xml:space="preserve">white 230 gsm. </w:t>
       </w:r>
       <w:r>
         <w:t>cover and no plastic cover protection</w:t>
@@ -847,19 +839,11 @@
           <w:rFonts w:cs="Times New Roman"/>
         </w:rPr>
       </w:pPr>
-      <w:proofErr w:type="spellStart"/>
-      <w:r>
-        <w:rPr>
-          <w:rFonts w:cs="Times New Roman"/>
-        </w:rPr>
-        <w:t>Ms.Kettip</w:t>
-      </w:r>
-      <w:proofErr w:type="spellEnd"/>
-      <w:r>
-        <w:rPr>
-          <w:rFonts w:cs="Times New Roman"/>
-        </w:rPr>
-        <w:t xml:space="preserve"> Liampeng                    Student ID : 5911045</w:t>
+      <w:r>
+        <w:rPr>
+          <w:rFonts w:cs="Times New Roman"/>
+        </w:rPr>
+        <w:t>Ms.Kettip Liampeng                    Student ID : 5911045</w:t>
       </w:r>
     </w:p>
     <w:p>
@@ -869,19 +853,11 @@
           <w:rFonts w:cs="Times New Roman"/>
         </w:rPr>
       </w:pPr>
-      <w:proofErr w:type="spellStart"/>
-      <w:r>
-        <w:rPr>
-          <w:rFonts w:cs="Times New Roman"/>
-        </w:rPr>
-        <w:t>Mr.Wintavat</w:t>
-      </w:r>
-      <w:proofErr w:type="spellEnd"/>
-      <w:r>
-        <w:rPr>
-          <w:rFonts w:cs="Times New Roman"/>
-        </w:rPr>
-        <w:t xml:space="preserve"> Saeteng  </w:t>
+      <w:r>
+        <w:rPr>
+          <w:rFonts w:cs="Times New Roman"/>
+        </w:rPr>
+        <w:t xml:space="preserve">Mr.Wintavat Saeteng  </w:t>
       </w:r>
       <w:r>
         <w:rPr>
@@ -966,30 +942,8 @@
         <w:rPr>
           <w:rFonts w:cs="Times New Roman"/>
         </w:rPr>
-        <w:t xml:space="preserve">Assoc. Prof. Dr. </w:t>
-      </w:r>
-      <w:proofErr w:type="spellStart"/>
-      <w:r>
-        <w:rPr>
-          <w:rFonts w:cs="Times New Roman"/>
-        </w:rPr>
-        <w:t>Jiradech</w:t>
-      </w:r>
-      <w:proofErr w:type="spellEnd"/>
-      <w:r>
-        <w:rPr>
-          <w:rFonts w:cs="Times New Roman"/>
-        </w:rPr>
-        <w:t xml:space="preserve"> </w:t>
-      </w:r>
-      <w:proofErr w:type="spellStart"/>
-      <w:r>
-        <w:rPr>
-          <w:rFonts w:cs="Times New Roman"/>
-        </w:rPr>
-        <w:t>Kongthon</w:t>
-      </w:r>
-      <w:proofErr w:type="spellEnd"/>
+        <w:t>Assoc. Prof. Dr. Jiradech Kongthon</w:t>
+      </w:r>
     </w:p>
     <w:p>
       <w:pPr>
@@ -1018,28 +972,12 @@
         </w:rPr>
         <w:br/>
       </w:r>
-      <w:proofErr w:type="spellStart"/>
-      <w:r>
-        <w:rPr>
-          <w:rFonts w:cs="Times New Roman"/>
-        </w:rPr>
-        <w:t>Dr.Jerapong</w:t>
-      </w:r>
-      <w:proofErr w:type="spellEnd"/>
-      <w:r>
-        <w:rPr>
-          <w:rFonts w:cs="Times New Roman"/>
-        </w:rPr>
-        <w:t xml:space="preserve"> </w:t>
-      </w:r>
-      <w:proofErr w:type="spellStart"/>
-      <w:r>
-        <w:rPr>
-          <w:rFonts w:cs="Times New Roman"/>
-        </w:rPr>
-        <w:t>Rojanarowan</w:t>
-      </w:r>
-      <w:proofErr w:type="spellEnd"/>
+      <w:r>
+        <w:rPr>
+          <w:rFonts w:cs="Times New Roman"/>
+        </w:rPr>
+        <w:t>Dr.Jerapong Rojanarowan</w:t>
+      </w:r>
     </w:p>
     <w:p>
       <w:pPr>
@@ -1052,30 +990,8 @@
         <w:rPr>
           <w:rFonts w:cs="Times New Roman"/>
         </w:rPr>
-        <w:t xml:space="preserve">Dr. </w:t>
-      </w:r>
-      <w:proofErr w:type="spellStart"/>
-      <w:r>
-        <w:rPr>
-          <w:rFonts w:cs="Times New Roman"/>
-        </w:rPr>
-        <w:t>Wisuwat</w:t>
-      </w:r>
-      <w:proofErr w:type="spellEnd"/>
-      <w:r>
-        <w:rPr>
-          <w:rFonts w:cs="Times New Roman"/>
-        </w:rPr>
-        <w:t xml:space="preserve"> </w:t>
-      </w:r>
-      <w:proofErr w:type="spellStart"/>
-      <w:r>
-        <w:rPr>
-          <w:rFonts w:cs="Times New Roman"/>
-        </w:rPr>
-        <w:t>Plodpradista</w:t>
-      </w:r>
-      <w:proofErr w:type="spellEnd"/>
+        <w:t>Dr. Wisuwat Plodpradista</w:t>
+      </w:r>
     </w:p>
     <w:p>
       <w:pPr>
@@ -1084,42 +1000,12 @@
           <w:rFonts w:cs="Times New Roman"/>
         </w:rPr>
       </w:pPr>
-      <w:proofErr w:type="spellStart"/>
-      <w:r>
-        <w:rPr>
-          <w:rFonts w:cs="Times New Roman"/>
-        </w:rPr>
-        <w:t>Assoc.Prof.Dr</w:t>
-      </w:r>
-      <w:proofErr w:type="spellEnd"/>
-      <w:r>
-        <w:rPr>
-          <w:rFonts w:cs="Times New Roman"/>
-        </w:rPr>
-        <w:t xml:space="preserve">. </w:t>
-      </w:r>
-      <w:proofErr w:type="spellStart"/>
-      <w:r>
-        <w:rPr>
-          <w:rFonts w:cs="Times New Roman"/>
-        </w:rPr>
-        <w:t>Jiradech</w:t>
-      </w:r>
-      <w:proofErr w:type="spellEnd"/>
-      <w:r>
-        <w:rPr>
-          <w:rFonts w:cs="Times New Roman"/>
-        </w:rPr>
-        <w:t xml:space="preserve"> </w:t>
-      </w:r>
-      <w:proofErr w:type="spellStart"/>
-      <w:r>
-        <w:rPr>
-          <w:rFonts w:cs="Times New Roman"/>
-        </w:rPr>
-        <w:t>Kongthon</w:t>
-      </w:r>
-      <w:proofErr w:type="spellEnd"/>
+      <w:r>
+        <w:rPr>
+          <w:rFonts w:cs="Times New Roman"/>
+        </w:rPr>
+        <w:t>Assoc.Prof.Dr. Jiradech Kongthon</w:t>
+      </w:r>
     </w:p>
     <w:p>
       <w:pPr>
@@ -1132,35 +1018,7 @@
         <w:rPr>
           <w:rFonts w:cs="Times New Roman"/>
         </w:rPr>
-        <w:t xml:space="preserve"> Mr. </w:t>
-      </w:r>
-      <w:proofErr w:type="spellStart"/>
-      <w:r>
-        <w:rPr>
-          <w:rFonts w:cs="Times New Roman"/>
-        </w:rPr>
-        <w:t>Sunchanan</w:t>
-      </w:r>
-      <w:proofErr w:type="spellEnd"/>
-      <w:r>
-        <w:rPr>
-          <w:rFonts w:cs="Times New Roman"/>
-        </w:rPr>
-        <w:t xml:space="preserve"> </w:t>
-      </w:r>
-      <w:proofErr w:type="spellStart"/>
-      <w:r>
-        <w:rPr>
-          <w:rFonts w:cs="Times New Roman"/>
-        </w:rPr>
-        <w:t>Charanyananda</w:t>
-      </w:r>
-      <w:proofErr w:type="spellEnd"/>
-      <w:r>
-        <w:rPr>
-          <w:rFonts w:cs="Times New Roman"/>
-        </w:rPr>
-        <w:t>,</w:t>
+        <w:t xml:space="preserve"> Mr. Sunchanan Charanyananda,</w:t>
       </w:r>
     </w:p>
     <w:p>
@@ -1174,21 +1032,7 @@
         <w:rPr>
           <w:rFonts w:cs="Times New Roman"/>
         </w:rPr>
-        <w:t xml:space="preserve">Mr. </w:t>
-      </w:r>
-      <w:proofErr w:type="spellStart"/>
-      <w:r>
-        <w:rPr>
-          <w:rFonts w:cs="Times New Roman"/>
-        </w:rPr>
-        <w:t>Amulya</w:t>
-      </w:r>
-      <w:proofErr w:type="spellEnd"/>
-      <w:r>
-        <w:rPr>
-          <w:rFonts w:cs="Times New Roman"/>
-        </w:rPr>
-        <w:t xml:space="preserve"> Bhattarai</w:t>
+        <w:t>Mr. Amulya Bhattarai</w:t>
       </w:r>
     </w:p>
     <w:p>
@@ -1380,30 +1224,8 @@
         <w:rPr>
           <w:rFonts w:cs="Times New Roman"/>
         </w:rPr>
-        <w:t xml:space="preserve">Assoc. Prof. Dr. </w:t>
-      </w:r>
-      <w:proofErr w:type="spellStart"/>
-      <w:r>
-        <w:rPr>
-          <w:rFonts w:cs="Times New Roman"/>
-        </w:rPr>
-        <w:t>Jiradech</w:t>
-      </w:r>
-      <w:proofErr w:type="spellEnd"/>
-      <w:r>
-        <w:rPr>
-          <w:rFonts w:cs="Times New Roman"/>
-        </w:rPr>
-        <w:t xml:space="preserve"> </w:t>
-      </w:r>
-      <w:proofErr w:type="spellStart"/>
-      <w:r>
-        <w:rPr>
-          <w:rFonts w:cs="Times New Roman"/>
-        </w:rPr>
-        <w:t>Kongthon</w:t>
-      </w:r>
-      <w:proofErr w:type="spellEnd"/>
+        <w:t>Assoc. Prof. Dr. Jiradech Kongthon</w:t>
+      </w:r>
     </w:p>
     <w:p>
       <w:pPr>
@@ -1637,7 +1459,21 @@
           <w:bCs w:val="0"/>
         </w:rPr>
         <w:tab/>
-        <w:t>Name: Mr. Ehsan Ali</w:t>
+        <w:t xml:space="preserve">Name: Mr. </w:t>
+      </w:r>
+      <w:r>
+        <w:rPr>
+          <w:b w:val="0"/>
+          <w:bCs w:val="0"/>
+        </w:rPr>
+        <w:t>k</w:t>
+      </w:r>
+      <w:r>
+        <w:rPr>
+          <w:b w:val="0"/>
+          <w:bCs w:val="0"/>
+        </w:rPr>
+        <w:t>Ehsan Ali</w:t>
       </w:r>
     </w:p>
     <w:p>
@@ -2774,15 +2610,7 @@
         <w:spacing w:after="160" w:line="259" w:lineRule="auto"/>
       </w:pPr>
       <w:r>
-        <w:t>Controller [</w:t>
-      </w:r>
-      <w:proofErr w:type="spellStart"/>
-      <w:r>
-        <w:t>Aduino</w:t>
-      </w:r>
-      <w:proofErr w:type="spellEnd"/>
-      <w:r>
-        <w:t>]</w:t>
+        <w:t>Controller [Aduino]</w:t>
       </w:r>
     </w:p>
     <w:p>
@@ -4933,25 +4761,7 @@
           <w:color w:val="000000"/>
           <w:szCs w:val="24"/>
         </w:rPr>
-        <w:t xml:space="preserve">Read barcode type (1D): UPC / EAN, UPC / EAN with supplementals, </w:t>
-      </w:r>
-      <w:proofErr w:type="spellStart"/>
-      <w:r>
-        <w:rPr>
-          <w:rFonts w:cs="Times New Roman"/>
-          <w:color w:val="000000"/>
-          <w:szCs w:val="24"/>
-        </w:rPr>
-        <w:t>BooklandEAN</w:t>
-      </w:r>
-      <w:proofErr w:type="spellEnd"/>
-      <w:r>
-        <w:rPr>
-          <w:rFonts w:cs="Times New Roman"/>
-          <w:color w:val="000000"/>
-          <w:szCs w:val="24"/>
-        </w:rPr>
-        <w:t>, ISSN,</w:t>
+        <w:t>Read barcode type (1D): UPC / EAN, UPC / EAN with supplementals, BooklandEAN, ISSN,</w:t>
       </w:r>
       <w:r>
         <w:rPr>
@@ -4969,90 +4779,26 @@
           <w:szCs w:val="24"/>
         </w:rPr>
         <w:br/>
-        <w:t xml:space="preserve">ASCII, </w:t>
-      </w:r>
-      <w:proofErr w:type="spellStart"/>
+        <w:t>ASCII, Trioptic Code 39, Code 32 , Code 93, Code 11, Matrix 2 of 5, Interleaved</w:t>
+      </w:r>
       <w:r>
         <w:rPr>
           <w:rFonts w:cs="Times New Roman"/>
           <w:color w:val="000000"/>
           <w:szCs w:val="24"/>
         </w:rPr>
-        <w:t>Trioptic</w:t>
-      </w:r>
-      <w:proofErr w:type="spellEnd"/>
+        <w:br/>
+        <w:t>2 of 5, Discrete 2 of 5, Codabar, MSI, Chinese 2 of 5, GS1 DataBar variants,</w:t>
+      </w:r>
       <w:r>
         <w:rPr>
           <w:rFonts w:cs="Times New Roman"/>
           <w:color w:val="000000"/>
           <w:szCs w:val="24"/>
         </w:rPr>
-        <w:t xml:space="preserve"> Code 39, Code 32 , Code 93, Code 11, Matrix 2 of 5, Interleaved</w:t>
-      </w:r>
-      <w:r>
-        <w:rPr>
-          <w:rFonts w:cs="Times New Roman"/>
-          <w:color w:val="000000"/>
-          <w:szCs w:val="24"/>
-        </w:rPr>
         <w:br/>
-        <w:t xml:space="preserve">2 of 5, Discrete 2 of 5, </w:t>
-      </w:r>
-      <w:proofErr w:type="spellStart"/>
-      <w:r>
-        <w:rPr>
-          <w:rFonts w:cs="Times New Roman"/>
-          <w:color w:val="000000"/>
-          <w:szCs w:val="24"/>
-        </w:rPr>
-        <w:t>Codabar</w:t>
-      </w:r>
-      <w:proofErr w:type="spellEnd"/>
-      <w:r>
-        <w:rPr>
-          <w:rFonts w:cs="Times New Roman"/>
-          <w:color w:val="000000"/>
-          <w:szCs w:val="24"/>
-        </w:rPr>
-        <w:t xml:space="preserve">, MSI, Chinese 2 of 5, GS1 </w:t>
-      </w:r>
-      <w:proofErr w:type="spellStart"/>
-      <w:r>
-        <w:rPr>
-          <w:rFonts w:cs="Times New Roman"/>
-          <w:color w:val="000000"/>
-          <w:szCs w:val="24"/>
-        </w:rPr>
-        <w:t>DataBar</w:t>
-      </w:r>
-      <w:proofErr w:type="spellEnd"/>
-      <w:r>
-        <w:rPr>
-          <w:rFonts w:cs="Times New Roman"/>
-          <w:color w:val="000000"/>
-          <w:szCs w:val="24"/>
-        </w:rPr>
-        <w:t xml:space="preserve"> variants,</w:t>
-      </w:r>
-      <w:r>
-        <w:rPr>
-          <w:rFonts w:cs="Times New Roman"/>
-          <w:color w:val="000000"/>
-          <w:szCs w:val="24"/>
-        </w:rPr>
-        <w:br/>
-        <w:t xml:space="preserve">Korean 3 of 5, ISBT </w:t>
-      </w:r>
-      <w:proofErr w:type="spellStart"/>
-      <w:r>
-        <w:rPr>
-          <w:rFonts w:cs="Times New Roman"/>
-          <w:color w:val="000000"/>
-          <w:szCs w:val="24"/>
-        </w:rPr>
-        <w:t>Concat</w:t>
-      </w:r>
-      <w:proofErr w:type="spellEnd"/>
+        <w:t>Korean 3 of 5, ISBT Concat</w:t>
+      </w:r>
     </w:p>
     <w:p>
       <w:pPr>
@@ -6435,25 +6181,32 @@
           <w:color w:val="000000"/>
           <w:szCs w:val="24"/>
         </w:rPr>
-        <w:t xml:space="preserve"> into stepping </w:t>
-      </w:r>
-      <w:proofErr w:type="spellStart"/>
+        <w:t xml:space="preserve"> into stepping Moter</w:t>
+      </w:r>
       <w:r>
         <w:rPr>
           <w:rFonts w:cs="Times New Roman"/>
           <w:color w:val="000000"/>
           <w:szCs w:val="24"/>
         </w:rPr>
-        <w:t>Moter</w:t>
-      </w:r>
-      <w:proofErr w:type="spellEnd"/>
+        <w:t>.</w:t>
+      </w:r>
+    </w:p>
+    <w:p>
+      <w:pPr>
+        <w:ind w:firstLine="720"/>
+        <w:rPr>
+          <w:rFonts w:cs="Times New Roman"/>
+          <w:szCs w:val="24"/>
+        </w:rPr>
+      </w:pPr>
       <w:r>
         <w:rPr>
           <w:rFonts w:cs="Times New Roman"/>
           <w:color w:val="000000"/>
           <w:szCs w:val="24"/>
         </w:rPr>
-        <w:t>.</w:t>
+        <w:t xml:space="preserve">     - Calculate for motor power of arm.</w:t>
       </w:r>
     </w:p>
     <w:p>
@@ -6461,34 +6214,25 @@
         <w:ind w:firstLine="720"/>
         <w:rPr>
           <w:rFonts w:cs="Times New Roman"/>
-          <w:szCs w:val="24"/>
-        </w:rPr>
-      </w:pPr>
-      <w:r>
-        <w:rPr>
-          <w:rFonts w:cs="Times New Roman"/>
           <w:color w:val="000000"/>
           <w:szCs w:val="24"/>
         </w:rPr>
-        <w:t xml:space="preserve">     - Calculate for motor power of arm.</w:t>
-      </w:r>
-    </w:p>
-    <w:p>
-      <w:pPr>
-        <w:ind w:firstLine="720"/>
+      </w:pPr>
+      <w:r>
         <w:rPr>
           <w:rFonts w:cs="Times New Roman"/>
           <w:color w:val="000000"/>
           <w:szCs w:val="24"/>
         </w:rPr>
-      </w:pPr>
+        <w:t xml:space="preserve">     - Testing the OR </w:t>
+      </w:r>
       <w:r>
         <w:rPr>
           <w:rFonts w:cs="Times New Roman"/>
           <w:color w:val="000000"/>
           <w:szCs w:val="24"/>
         </w:rPr>
-        <w:t xml:space="preserve">     - Testing the OR </w:t>
+        <w:t>C</w:t>
       </w:r>
       <w:r>
         <w:rPr>
@@ -6496,7 +6240,7 @@
           <w:color w:val="000000"/>
           <w:szCs w:val="24"/>
         </w:rPr>
-        <w:t>C</w:t>
+        <w:t xml:space="preserve">ode </w:t>
       </w:r>
       <w:r>
         <w:rPr>
@@ -6504,25 +6248,7 @@
           <w:color w:val="000000"/>
           <w:szCs w:val="24"/>
         </w:rPr>
-        <w:t xml:space="preserve">ode </w:t>
-      </w:r>
-      <w:proofErr w:type="spellStart"/>
-      <w:r>
-        <w:rPr>
-          <w:rFonts w:cs="Times New Roman"/>
-          <w:color w:val="000000"/>
-          <w:szCs w:val="24"/>
-        </w:rPr>
-        <w:t>code</w:t>
-      </w:r>
-      <w:proofErr w:type="spellEnd"/>
-      <w:r>
-        <w:rPr>
-          <w:rFonts w:cs="Times New Roman"/>
-          <w:color w:val="000000"/>
-          <w:szCs w:val="24"/>
-        </w:rPr>
-        <w:t xml:space="preserve"> </w:t>
+        <w:t xml:space="preserve">code </w:t>
       </w:r>
       <w:r>
         <w:rPr>
@@ -6616,7 +6342,6 @@
         </w:rPr>
         <w:t xml:space="preserve">We are planning how to connect it together with 3 objects that is stepping </w:t>
       </w:r>
-      <w:proofErr w:type="spellStart"/>
       <w:r>
         <w:rPr>
           <w:rFonts w:cs="Times New Roman"/>
@@ -6629,15 +6354,7 @@
           <w:rFonts w:cs="Times New Roman"/>
           <w:szCs w:val="24"/>
         </w:rPr>
-        <w:t>oter</w:t>
-      </w:r>
-      <w:proofErr w:type="spellEnd"/>
-      <w:r>
-        <w:rPr>
-          <w:rFonts w:cs="Times New Roman"/>
-          <w:szCs w:val="24"/>
-        </w:rPr>
-        <w:t xml:space="preserve">, mechanical arm , and </w:t>
+        <w:t xml:space="preserve">oter, mechanical arm , and </w:t>
       </w:r>
       <w:r>
         <w:rPr>

</xml_diff>